<commit_message>
Updated notes and data visualization
</commit_message>
<xml_diff>
--- a/Spatial Ecology Gateway notes.docx
+++ b/Spatial Ecology Gateway notes.docx
@@ -74,15 +74,7 @@
         <w:ind w:firstLine="720"/>
       </w:pPr>
       <w:r>
-        <w:t xml:space="preserve">The purpose of this is firstly to document what changes were made and what problems were solved on the way to </w:t>
-      </w:r>
-      <w:proofErr w:type="gramStart"/>
-      <w:r>
-        <w:t>do</w:t>
-      </w:r>
-      <w:proofErr w:type="gramEnd"/>
-      <w:r>
-        <w:t xml:space="preserve"> so. It is meant to give some </w:t>
+        <w:t xml:space="preserve">The purpose of this is firstly to document what changes were made and what problems were solved on the way to do so. It is meant to give some </w:t>
       </w:r>
       <w:r>
         <w:t>examples of how I was able to change the code to be able to maintain functionality within an application while changing the code to be able to use the newer and more supported packages.</w:t>
@@ -98,21 +90,19 @@
     </w:p>
     <w:p>
       <w:r>
-        <w:t>Raster/MKDE Function Changes</w:t>
+        <w:t>Raster/MKDE</w:t>
+      </w:r>
+      <w:r>
+        <w:t xml:space="preserve"> Package</w:t>
+      </w:r>
+      <w:r>
+        <w:t xml:space="preserve"> Function Changes</w:t>
       </w:r>
     </w:p>
     <w:p>
       <w:r>
         <w:tab/>
-        <w:t xml:space="preserve">The MKDE package contained several functions that were dependent upon at least </w:t>
-      </w:r>
-      <w:proofErr w:type="gramStart"/>
-      <w:r>
-        <w:t>one of</w:t>
-      </w:r>
-      <w:proofErr w:type="gramEnd"/>
-      <w:r>
-        <w:t xml:space="preserve"> sp or raster. This package is publicly available on CRAN and on GitHub and so in finding the functions that utilized sp and raster, I could test their functionality and compare their output to my new alternative functions that instead utilized sf and terra. Some of the functions include </w:t>
+        <w:t xml:space="preserve">The MKDE package contained several functions that were dependent upon at least one of sp or raster. This package is publicly available on CRAN and on GitHub and so in finding the functions that utilized sp and raster, I could test their functionality and compare their output to my new alternative functions that instead utilized sf and terra. Some of the functions include </w:t>
       </w:r>
       <w:proofErr w:type="spellStart"/>
       <w:r>
@@ -155,7 +145,6 @@
         <w:t>.</w:t>
       </w:r>
     </w:p>
-    <w:p/>
     <w:p>
       <w:r>
         <w:t>(</w:t>
@@ -210,7 +199,6 @@
     </w:p>
     <w:p>
       <w:r>
-        <w:lastRenderedPageBreak/>
         <w:t>(</w:t>
       </w:r>
       <w:r>
@@ -235,7 +223,1299 @@
     <w:p>
       <w:r>
         <w:tab/>
-        <w:t>One of the largest changes within the conversion from sp to sf and raster to terra are the datatype that are associated with sp and raster. The fact that the data types used within these packages are directly from those two packages means that not only do existing functions have to be replaced, the format and handling of the data will be different, both in the process leading up to the creation of these objects with the mentioned data types but also in the process after the creation of those data types, where the data that is returned by those functions will have to reused many other times throughout the program. This raises a question about the formatting of these data types, as in many cases the formatting of the sf objects versus the formatting of something like a SpatialLinesDataFrame caused issues that needed to be handled.</w:t>
+        <w:t>One of the</w:t>
+      </w:r>
+      <w:r>
+        <w:t xml:space="preserve"> important</w:t>
+      </w:r>
+      <w:r>
+        <w:t xml:space="preserve"> changes within the conversion from sp to sf and raster to terra are the datatype that are associated with sp and raster. The fact that the data types used within these packages are directly from those two packages means that not only do existing functions have to be replaced, the format and handling of the data will be different, both in the process leading up to the creation of these objects with the mentioned data types but also in the process after the creation of those data types, where the data that is returned by those functions will have to reused many other times throughout the program. This raises a question about the formatting of these data types, as in many cases the formatting of the sf objects versus the formatting of something like a SpatialLinesDataFrame caused issues that needed to be handled.</w:t>
+      </w:r>
+    </w:p>
+    <w:p>
+      <w:r>
+        <w:tab/>
+        <w:t>Looking deeper into the formatting and compatibility of a object in sf that has the same intended functionality and information as an object in sp can maybe shed some light on the differences that would be caused by this change and why the information can be difficult to properly extract in the future.</w:t>
+      </w:r>
+    </w:p>
+    <w:p>
+      <w:r>
+        <w:t>Method Changes</w:t>
+      </w:r>
+    </w:p>
+    <w:p>
+      <m:oMathPara>
+        <m:oMath>
+          <m:r>
+            <w:rPr>
+              <w:rFonts w:ascii="Cambria Math" w:hAnsi="Cambria Math"/>
+            </w:rPr>
+            <m:t>sp/raster vs. sf/terra</m:t>
+          </m:r>
+        </m:oMath>
+      </m:oMathPara>
+    </w:p>
+    <w:p>
+      <w:pPr>
+        <w:rPr>
+          <w:sz w:val="21"/>
+          <w:szCs w:val="21"/>
+        </w:rPr>
+      </w:pPr>
+      <m:oMathPara>
+        <m:oMath>
+          <m:r>
+            <w:rPr>
+              <w:rFonts w:ascii="Cambria Math" w:hAnsi="Cambria Math"/>
+              <w:sz w:val="21"/>
+              <w:szCs w:val="21"/>
+            </w:rPr>
+            <m:t>coordinates</m:t>
+          </m:r>
+          <m:d>
+            <m:dPr>
+              <m:ctrlPr>
+                <w:rPr>
+                  <w:rFonts w:ascii="Cambria Math" w:hAnsi="Cambria Math"/>
+                  <w:i/>
+                  <w:sz w:val="21"/>
+                  <w:szCs w:val="21"/>
+                </w:rPr>
+              </m:ctrlPr>
+            </m:dPr>
+            <m:e>
+              <m:r>
+                <w:rPr>
+                  <w:rFonts w:ascii="Cambria Math" w:hAnsi="Cambria Math"/>
+                  <w:sz w:val="21"/>
+                  <w:szCs w:val="21"/>
+                </w:rPr>
+                <m:t>spdatafram</m:t>
+              </m:r>
+              <m:sSub>
+                <m:sSubPr>
+                  <m:ctrlPr>
+                    <w:rPr>
+                      <w:rFonts w:ascii="Cambria Math" w:hAnsi="Cambria Math"/>
+                      <w:i/>
+                      <w:sz w:val="21"/>
+                      <w:szCs w:val="21"/>
+                    </w:rPr>
+                  </m:ctrlPr>
+                </m:sSubPr>
+                <m:e>
+                  <m:r>
+                    <w:rPr>
+                      <w:rFonts w:ascii="Cambria Math" w:hAnsi="Cambria Math"/>
+                      <w:sz w:val="21"/>
+                      <w:szCs w:val="21"/>
+                    </w:rPr>
+                    <m:t>e</m:t>
+                  </m:r>
+                </m:e>
+                <m:sub>
+                  <m:r>
+                    <w:rPr>
+                      <w:rFonts w:ascii="Cambria Math" w:hAnsi="Cambria Math"/>
+                      <w:sz w:val="21"/>
+                      <w:szCs w:val="21"/>
+                    </w:rPr>
+                    <m:t>object</m:t>
+                  </m:r>
+                </m:sub>
+              </m:sSub>
+            </m:e>
+          </m:d>
+          <m:r>
+            <w:rPr>
+              <w:rFonts w:ascii="Cambria Math" w:hAnsi="Cambria Math"/>
+              <w:sz w:val="21"/>
+              <w:szCs w:val="21"/>
+            </w:rPr>
+            <m:t>←</m:t>
+          </m:r>
+          <m:r>
+            <w:rPr>
+              <w:rFonts w:ascii="Cambria Math" w:hAnsi="Cambria Math"/>
+              <w:sz w:val="21"/>
+              <w:szCs w:val="21"/>
+            </w:rPr>
+            <m:t>c</m:t>
+          </m:r>
+          <m:d>
+            <m:dPr>
+              <m:ctrlPr>
+                <w:rPr>
+                  <w:rFonts w:ascii="Cambria Math" w:hAnsi="Cambria Math"/>
+                  <w:i/>
+                  <w:sz w:val="21"/>
+                  <w:szCs w:val="21"/>
+                </w:rPr>
+              </m:ctrlPr>
+            </m:dPr>
+            <m:e>
+              <m:r>
+                <w:rPr>
+                  <w:rFonts w:ascii="Cambria Math" w:hAnsi="Cambria Math"/>
+                  <w:sz w:val="21"/>
+                  <w:szCs w:val="21"/>
+                </w:rPr>
+                <m:t>"long","lat"</m:t>
+              </m:r>
+            </m:e>
+          </m:d>
+          <m:r>
+            <w:rPr>
+              <w:rFonts w:ascii="Cambria Math" w:hAnsi="Cambria Math"/>
+              <w:sz w:val="21"/>
+              <w:szCs w:val="21"/>
+            </w:rPr>
+            <m:t xml:space="preserve"> vs. st_as_sf(s</m:t>
+          </m:r>
+          <m:sSub>
+            <m:sSubPr>
+              <m:ctrlPr>
+                <w:rPr>
+                  <w:rFonts w:ascii="Cambria Math" w:hAnsi="Cambria Math"/>
+                  <w:i/>
+                  <w:sz w:val="21"/>
+                  <w:szCs w:val="21"/>
+                </w:rPr>
+              </m:ctrlPr>
+            </m:sSubPr>
+            <m:e>
+              <m:r>
+                <w:rPr>
+                  <w:rFonts w:ascii="Cambria Math" w:hAnsi="Cambria Math"/>
+                  <w:sz w:val="21"/>
+                  <w:szCs w:val="21"/>
+                </w:rPr>
+                <m:t>f</m:t>
+              </m:r>
+            </m:e>
+            <m:sub>
+              <m:r>
+                <w:rPr>
+                  <w:rFonts w:ascii="Cambria Math" w:hAnsi="Cambria Math"/>
+                  <w:sz w:val="21"/>
+                  <w:szCs w:val="21"/>
+                </w:rPr>
+                <m:t>object</m:t>
+              </m:r>
+            </m:sub>
+          </m:sSub>
+          <m:r>
+            <w:rPr>
+              <w:rFonts w:ascii="Cambria Math" w:hAnsi="Cambria Math"/>
+              <w:sz w:val="21"/>
+              <w:szCs w:val="21"/>
+            </w:rPr>
+            <m:t>, c</m:t>
+          </m:r>
+          <m:r>
+            <w:rPr>
+              <w:rFonts w:ascii="Cambria Math" w:hAnsi="Cambria Math"/>
+              <w:sz w:val="21"/>
+              <w:szCs w:val="21"/>
+            </w:rPr>
+            <m:t>oords=c("long","lat"</m:t>
+          </m:r>
+          <m:r>
+            <w:rPr>
+              <w:rFonts w:ascii="Cambria Math" w:hAnsi="Cambria Math"/>
+              <w:sz w:val="21"/>
+              <w:szCs w:val="21"/>
+            </w:rPr>
+            <m:t>)</m:t>
+          </m:r>
+        </m:oMath>
+      </m:oMathPara>
+    </w:p>
+    <w:p>
+      <m:oMathPara>
+        <m:oMath>
+          <m:r>
+            <w:rPr>
+              <w:rFonts w:ascii="Cambria Math" w:hAnsi="Cambria Math"/>
+            </w:rPr>
+            <m:t>proj4string</m:t>
+          </m:r>
+          <m:d>
+            <m:dPr>
+              <m:ctrlPr>
+                <w:rPr>
+                  <w:rFonts w:ascii="Cambria Math" w:hAnsi="Cambria Math"/>
+                  <w:i/>
+                </w:rPr>
+              </m:ctrlPr>
+            </m:dPr>
+            <m:e>
+              <m:r>
+                <w:rPr>
+                  <w:rFonts w:ascii="Cambria Math" w:hAnsi="Cambria Math"/>
+                </w:rPr>
+                <m:t>spdatafram</m:t>
+              </m:r>
+              <m:sSub>
+                <m:sSubPr>
+                  <m:ctrlPr>
+                    <w:rPr>
+                      <w:rFonts w:ascii="Cambria Math" w:hAnsi="Cambria Math"/>
+                      <w:i/>
+                    </w:rPr>
+                  </m:ctrlPr>
+                </m:sSubPr>
+                <m:e>
+                  <m:r>
+                    <w:rPr>
+                      <w:rFonts w:ascii="Cambria Math" w:hAnsi="Cambria Math"/>
+                    </w:rPr>
+                    <m:t>e</m:t>
+                  </m:r>
+                </m:e>
+                <m:sub>
+                  <m:r>
+                    <w:rPr>
+                      <w:rFonts w:ascii="Cambria Math" w:hAnsi="Cambria Math"/>
+                    </w:rPr>
+                    <m:t>object</m:t>
+                  </m:r>
+                </m:sub>
+              </m:sSub>
+            </m:e>
+          </m:d>
+          <m:r>
+            <w:rPr>
+              <w:rFonts w:ascii="Cambria Math" w:hAnsi="Cambria Math"/>
+            </w:rPr>
+            <m:t>←CRS</m:t>
+          </m:r>
+          <m:d>
+            <m:dPr>
+              <m:ctrlPr>
+                <w:rPr>
+                  <w:rFonts w:ascii="Cambria Math" w:hAnsi="Cambria Math"/>
+                  <w:i/>
+                </w:rPr>
+              </m:ctrlPr>
+            </m:dPr>
+            <m:e>
+              <m:r>
+                <w:rPr>
+                  <w:rFonts w:ascii="Cambria Math" w:hAnsi="Cambria Math"/>
+                </w:rPr>
+                <m:t>crs_string</m:t>
+              </m:r>
+            </m:e>
+          </m:d>
+          <m:r>
+            <w:rPr>
+              <w:rFonts w:ascii="Cambria Math" w:hAnsi="Cambria Math"/>
+            </w:rPr>
+            <m:t xml:space="preserve"> vs. st_as_sf(s</m:t>
+          </m:r>
+          <m:sSub>
+            <m:sSubPr>
+              <m:ctrlPr>
+                <w:rPr>
+                  <w:rFonts w:ascii="Cambria Math" w:hAnsi="Cambria Math"/>
+                  <w:i/>
+                </w:rPr>
+              </m:ctrlPr>
+            </m:sSubPr>
+            <m:e>
+              <m:r>
+                <w:rPr>
+                  <w:rFonts w:ascii="Cambria Math" w:hAnsi="Cambria Math"/>
+                </w:rPr>
+                <m:t>f</m:t>
+              </m:r>
+            </m:e>
+            <m:sub>
+              <m:r>
+                <w:rPr>
+                  <w:rFonts w:ascii="Cambria Math" w:hAnsi="Cambria Math"/>
+                </w:rPr>
+                <m:t>object</m:t>
+              </m:r>
+            </m:sub>
+          </m:sSub>
+          <m:r>
+            <w:rPr>
+              <w:rFonts w:ascii="Cambria Math" w:hAnsi="Cambria Math"/>
+            </w:rPr>
+            <m:t>, crs=</m:t>
+          </m:r>
+          <m:r>
+            <w:rPr>
+              <w:rFonts w:ascii="Cambria Math" w:hAnsi="Cambria Math"/>
+            </w:rPr>
+            <m:t>crs_string</m:t>
+          </m:r>
+          <m:r>
+            <w:rPr>
+              <w:rFonts w:ascii="Cambria Math" w:hAnsi="Cambria Math"/>
+            </w:rPr>
+            <m:t>)</m:t>
+          </m:r>
+        </m:oMath>
+      </m:oMathPara>
+    </w:p>
+    <w:p>
+      <w:pPr>
+        <w:rPr>
+          <w:rFonts w:eastAsiaTheme="minorEastAsia"/>
+        </w:rPr>
+      </w:pPr>
+      <m:oMathPara>
+        <m:oMath>
+          <m:r>
+            <w:rPr>
+              <w:rFonts w:ascii="Cambria Math" w:hAnsi="Cambria Math"/>
+            </w:rPr>
+            <m:t>spdatafram</m:t>
+          </m:r>
+          <m:sSub>
+            <m:sSubPr>
+              <m:ctrlPr>
+                <w:rPr>
+                  <w:rFonts w:ascii="Cambria Math" w:hAnsi="Cambria Math"/>
+                  <w:i/>
+                </w:rPr>
+              </m:ctrlPr>
+            </m:sSubPr>
+            <m:e>
+              <m:r>
+                <w:rPr>
+                  <w:rFonts w:ascii="Cambria Math" w:hAnsi="Cambria Math"/>
+                </w:rPr>
+                <m:t>e</m:t>
+              </m:r>
+            </m:e>
+            <m:sub>
+              <m:r>
+                <w:rPr>
+                  <w:rFonts w:ascii="Cambria Math" w:hAnsi="Cambria Math"/>
+                </w:rPr>
+                <m:t>object</m:t>
+              </m:r>
+            </m:sub>
+          </m:sSub>
+          <m:r>
+            <w:rPr>
+              <w:rFonts w:ascii="Cambria Math" w:hAnsi="Cambria Math"/>
+            </w:rPr>
+            <m:t>$lat vs. st_coordinates</m:t>
+          </m:r>
+          <m:d>
+            <m:dPr>
+              <m:ctrlPr>
+                <w:rPr>
+                  <w:rFonts w:ascii="Cambria Math" w:hAnsi="Cambria Math"/>
+                  <w:i/>
+                </w:rPr>
+              </m:ctrlPr>
+            </m:dPr>
+            <m:e>
+              <m:r>
+                <w:rPr>
+                  <w:rFonts w:ascii="Cambria Math" w:hAnsi="Cambria Math"/>
+                </w:rPr>
+                <m:t>s</m:t>
+              </m:r>
+              <m:sSub>
+                <m:sSubPr>
+                  <m:ctrlPr>
+                    <w:rPr>
+                      <w:rFonts w:ascii="Cambria Math" w:hAnsi="Cambria Math"/>
+                      <w:i/>
+                    </w:rPr>
+                  </m:ctrlPr>
+                </m:sSubPr>
+                <m:e>
+                  <m:r>
+                    <w:rPr>
+                      <w:rFonts w:ascii="Cambria Math" w:hAnsi="Cambria Math"/>
+                    </w:rPr>
+                    <m:t>f</m:t>
+                  </m:r>
+                </m:e>
+                <m:sub>
+                  <m:r>
+                    <w:rPr>
+                      <w:rFonts w:ascii="Cambria Math" w:hAnsi="Cambria Math"/>
+                    </w:rPr>
+                    <m:t>object</m:t>
+                  </m:r>
+                </m:sub>
+              </m:sSub>
+            </m:e>
+          </m:d>
+          <m:r>
+            <w:rPr>
+              <w:rFonts w:ascii="Cambria Math" w:hAnsi="Cambria Math"/>
+            </w:rPr>
+            <m:t>$Y</m:t>
+          </m:r>
+        </m:oMath>
+      </m:oMathPara>
+    </w:p>
+    <w:p>
+      <w:pPr>
+        <w:rPr>
+          <w:rFonts w:eastAsiaTheme="minorEastAsia"/>
+        </w:rPr>
+      </w:pPr>
+      <m:oMathPara>
+        <m:oMath>
+          <m:r>
+            <w:rPr>
+              <w:rFonts w:ascii="Cambria Math" w:hAnsi="Cambria Math"/>
+            </w:rPr>
+            <m:t>spdatafram</m:t>
+          </m:r>
+          <m:sSub>
+            <m:sSubPr>
+              <m:ctrlPr>
+                <w:rPr>
+                  <w:rFonts w:ascii="Cambria Math" w:hAnsi="Cambria Math"/>
+                  <w:i/>
+                </w:rPr>
+              </m:ctrlPr>
+            </m:sSubPr>
+            <m:e>
+              <m:r>
+                <w:rPr>
+                  <w:rFonts w:ascii="Cambria Math" w:hAnsi="Cambria Math"/>
+                </w:rPr>
+                <m:t>e</m:t>
+              </m:r>
+            </m:e>
+            <m:sub>
+              <m:r>
+                <w:rPr>
+                  <w:rFonts w:ascii="Cambria Math" w:hAnsi="Cambria Math"/>
+                </w:rPr>
+                <m:t>object</m:t>
+              </m:r>
+            </m:sub>
+          </m:sSub>
+          <m:r>
+            <w:rPr>
+              <w:rFonts w:ascii="Cambria Math" w:hAnsi="Cambria Math"/>
+            </w:rPr>
+            <m:t>$l</m:t>
+          </m:r>
+          <m:r>
+            <w:rPr>
+              <w:rFonts w:ascii="Cambria Math" w:hAnsi="Cambria Math"/>
+            </w:rPr>
+            <m:t>ong</m:t>
+          </m:r>
+          <m:r>
+            <w:rPr>
+              <w:rFonts w:ascii="Cambria Math" w:hAnsi="Cambria Math"/>
+            </w:rPr>
+            <m:t xml:space="preserve"> vs. st_coordinates</m:t>
+          </m:r>
+          <m:d>
+            <m:dPr>
+              <m:ctrlPr>
+                <w:rPr>
+                  <w:rFonts w:ascii="Cambria Math" w:hAnsi="Cambria Math"/>
+                  <w:i/>
+                </w:rPr>
+              </m:ctrlPr>
+            </m:dPr>
+            <m:e>
+              <m:r>
+                <w:rPr>
+                  <w:rFonts w:ascii="Cambria Math" w:hAnsi="Cambria Math"/>
+                </w:rPr>
+                <m:t>s</m:t>
+              </m:r>
+              <m:sSub>
+                <m:sSubPr>
+                  <m:ctrlPr>
+                    <w:rPr>
+                      <w:rFonts w:ascii="Cambria Math" w:hAnsi="Cambria Math"/>
+                      <w:i/>
+                    </w:rPr>
+                  </m:ctrlPr>
+                </m:sSubPr>
+                <m:e>
+                  <m:r>
+                    <w:rPr>
+                      <w:rFonts w:ascii="Cambria Math" w:hAnsi="Cambria Math"/>
+                    </w:rPr>
+                    <m:t>f</m:t>
+                  </m:r>
+                </m:e>
+                <m:sub>
+                  <m:r>
+                    <w:rPr>
+                      <w:rFonts w:ascii="Cambria Math" w:hAnsi="Cambria Math"/>
+                    </w:rPr>
+                    <m:t>object</m:t>
+                  </m:r>
+                </m:sub>
+              </m:sSub>
+            </m:e>
+          </m:d>
+          <m:r>
+            <w:rPr>
+              <w:rFonts w:ascii="Cambria Math" w:hAnsi="Cambria Math"/>
+            </w:rPr>
+            <m:t>$</m:t>
+          </m:r>
+          <m:r>
+            <w:rPr>
+              <w:rFonts w:ascii="Cambria Math" w:hAnsi="Cambria Math"/>
+            </w:rPr>
+            <m:t>X</m:t>
+          </m:r>
+        </m:oMath>
+      </m:oMathPara>
+    </w:p>
+    <w:p>
+      <w:pPr>
+        <w:rPr>
+          <w:rFonts w:eastAsiaTheme="minorEastAsia"/>
+        </w:rPr>
+      </w:pPr>
+      <m:oMathPara>
+        <m:oMath>
+          <m:func>
+            <m:funcPr>
+              <m:ctrlPr>
+                <w:rPr>
+                  <w:rFonts w:ascii="Cambria Math" w:eastAsiaTheme="minorEastAsia" w:hAnsi="Cambria Math"/>
+                  <w:i/>
+                </w:rPr>
+              </m:ctrlPr>
+            </m:funcPr>
+            <m:fName>
+              <m:r>
+                <m:rPr>
+                  <m:sty m:val="p"/>
+                </m:rPr>
+                <w:rPr>
+                  <w:rFonts w:ascii="Cambria Math" w:eastAsiaTheme="minorEastAsia" w:hAnsi="Cambria Math"/>
+                </w:rPr>
+                <m:t>min</m:t>
+              </m:r>
+            </m:fName>
+            <m:e>
+              <m:d>
+                <m:dPr>
+                  <m:ctrlPr>
+                    <w:rPr>
+                      <w:rFonts w:ascii="Cambria Math" w:eastAsiaTheme="minorEastAsia" w:hAnsi="Cambria Math"/>
+                      <w:i/>
+                    </w:rPr>
+                  </m:ctrlPr>
+                </m:dPr>
+                <m:e>
+                  <m:r>
+                    <w:rPr>
+                      <w:rFonts w:ascii="Cambria Math" w:eastAsiaTheme="minorEastAsia" w:hAnsi="Cambria Math"/>
+                    </w:rPr>
+                    <m:t>spdatafram</m:t>
+                  </m:r>
+                  <m:sSub>
+                    <m:sSubPr>
+                      <m:ctrlPr>
+                        <w:rPr>
+                          <w:rFonts w:ascii="Cambria Math" w:eastAsiaTheme="minorEastAsia" w:hAnsi="Cambria Math"/>
+                          <w:i/>
+                        </w:rPr>
+                      </m:ctrlPr>
+                    </m:sSubPr>
+                    <m:e>
+                      <m:r>
+                        <w:rPr>
+                          <w:rFonts w:ascii="Cambria Math" w:eastAsiaTheme="minorEastAsia" w:hAnsi="Cambria Math"/>
+                        </w:rPr>
+                        <m:t>e</m:t>
+                      </m:r>
+                    </m:e>
+                    <m:sub>
+                      <m:r>
+                        <w:rPr>
+                          <w:rFonts w:ascii="Cambria Math" w:eastAsiaTheme="minorEastAsia" w:hAnsi="Cambria Math"/>
+                        </w:rPr>
+                        <m:t>object</m:t>
+                      </m:r>
+                    </m:sub>
+                  </m:sSub>
+                  <m:r>
+                    <w:rPr>
+                      <w:rFonts w:eastAsiaTheme="minorEastAsia"/>
+                    </w:rPr>
+                    <m:t>@</m:t>
+                  </m:r>
+                  <m:r>
+                    <w:rPr>
+                      <w:rFonts w:ascii="Cambria Math" w:eastAsiaTheme="minorEastAsia" w:hAnsi="Cambria Math"/>
+                    </w:rPr>
+                    <m:t>coords</m:t>
+                  </m:r>
+                  <m:d>
+                    <m:dPr>
+                      <m:begChr m:val="["/>
+                      <m:endChr m:val="]"/>
+                      <m:ctrlPr>
+                        <w:rPr>
+                          <w:rFonts w:ascii="Cambria Math" w:eastAsiaTheme="minorEastAsia" w:hAnsi="Cambria Math"/>
+                          <w:i/>
+                        </w:rPr>
+                      </m:ctrlPr>
+                    </m:dPr>
+                    <m:e>
+                      <m:r>
+                        <w:rPr>
+                          <w:rFonts w:ascii="Cambria Math" w:eastAsiaTheme="minorEastAsia" w:hAnsi="Cambria Math"/>
+                        </w:rPr>
+                        <m:t>,1</m:t>
+                      </m:r>
+                    </m:e>
+                  </m:d>
+                </m:e>
+              </m:d>
+            </m:e>
+          </m:func>
+          <m:r>
+            <w:rPr>
+              <w:rFonts w:ascii="Cambria Math" w:eastAsiaTheme="minorEastAsia" w:hAnsi="Cambria Math"/>
+            </w:rPr>
+            <m:t xml:space="preserve"> vs. </m:t>
+          </m:r>
+          <m:r>
+            <m:rPr>
+              <m:sty m:val="p"/>
+            </m:rPr>
+            <w:rPr>
+              <w:rFonts w:ascii="Cambria Math" w:eastAsiaTheme="minorEastAsia" w:hAnsi="Cambria Math"/>
+            </w:rPr>
+            <m:t>min</m:t>
+          </m:r>
+          <m:r>
+            <w:rPr>
+              <w:rFonts w:ascii="Cambria Math" w:eastAsiaTheme="minorEastAsia" w:hAnsi="Cambria Math"/>
+            </w:rPr>
+            <m:t>(st_coordinates(s</m:t>
+          </m:r>
+          <m:sSub>
+            <m:sSubPr>
+              <m:ctrlPr>
+                <w:rPr>
+                  <w:rFonts w:ascii="Cambria Math" w:eastAsiaTheme="minorEastAsia" w:hAnsi="Cambria Math"/>
+                  <w:i/>
+                </w:rPr>
+              </m:ctrlPr>
+            </m:sSubPr>
+            <m:e>
+              <m:r>
+                <w:rPr>
+                  <w:rFonts w:ascii="Cambria Math" w:eastAsiaTheme="minorEastAsia" w:hAnsi="Cambria Math"/>
+                </w:rPr>
+                <m:t>f</m:t>
+              </m:r>
+            </m:e>
+            <m:sub>
+              <m:r>
+                <w:rPr>
+                  <w:rFonts w:ascii="Cambria Math" w:eastAsiaTheme="minorEastAsia" w:hAnsi="Cambria Math"/>
+                </w:rPr>
+                <m:t>object</m:t>
+              </m:r>
+            </m:sub>
+          </m:sSub>
+          <m:r>
+            <w:rPr>
+              <w:rFonts w:ascii="Cambria Math" w:eastAsiaTheme="minorEastAsia" w:hAnsi="Cambria Math"/>
+            </w:rPr>
+            <m:t>)[,1])</m:t>
+          </m:r>
+        </m:oMath>
+      </m:oMathPara>
+    </w:p>
+    <w:p>
+      <w:pPr>
+        <w:rPr>
+          <w:rFonts w:eastAsiaTheme="minorEastAsia"/>
+        </w:rPr>
+      </w:pPr>
+      <m:oMathPara>
+        <m:oMath>
+          <m:func>
+            <m:funcPr>
+              <m:ctrlPr>
+                <w:rPr>
+                  <w:rFonts w:ascii="Cambria Math" w:eastAsiaTheme="minorEastAsia" w:hAnsi="Cambria Math"/>
+                  <w:i/>
+                </w:rPr>
+              </m:ctrlPr>
+            </m:funcPr>
+            <m:fName>
+              <m:r>
+                <m:rPr>
+                  <m:sty m:val="p"/>
+                </m:rPr>
+                <w:rPr>
+                  <w:rFonts w:ascii="Cambria Math" w:eastAsiaTheme="minorEastAsia" w:hAnsi="Cambria Math"/>
+                </w:rPr>
+                <m:t>m</m:t>
+              </m:r>
+              <m:r>
+                <m:rPr>
+                  <m:sty m:val="p"/>
+                </m:rPr>
+                <w:rPr>
+                  <w:rFonts w:ascii="Cambria Math" w:eastAsiaTheme="minorEastAsia" w:hAnsi="Cambria Math"/>
+                </w:rPr>
+                <m:t>ax</m:t>
+              </m:r>
+            </m:fName>
+            <m:e>
+              <m:d>
+                <m:dPr>
+                  <m:ctrlPr>
+                    <w:rPr>
+                      <w:rFonts w:ascii="Cambria Math" w:eastAsiaTheme="minorEastAsia" w:hAnsi="Cambria Math"/>
+                      <w:i/>
+                    </w:rPr>
+                  </m:ctrlPr>
+                </m:dPr>
+                <m:e>
+                  <m:r>
+                    <w:rPr>
+                      <w:rFonts w:ascii="Cambria Math" w:eastAsiaTheme="minorEastAsia" w:hAnsi="Cambria Math"/>
+                    </w:rPr>
+                    <m:t>spdatafram</m:t>
+                  </m:r>
+                  <m:sSub>
+                    <m:sSubPr>
+                      <m:ctrlPr>
+                        <w:rPr>
+                          <w:rFonts w:ascii="Cambria Math" w:eastAsiaTheme="minorEastAsia" w:hAnsi="Cambria Math"/>
+                          <w:i/>
+                        </w:rPr>
+                      </m:ctrlPr>
+                    </m:sSubPr>
+                    <m:e>
+                      <m:r>
+                        <w:rPr>
+                          <w:rFonts w:ascii="Cambria Math" w:eastAsiaTheme="minorEastAsia" w:hAnsi="Cambria Math"/>
+                        </w:rPr>
+                        <m:t>e</m:t>
+                      </m:r>
+                    </m:e>
+                    <m:sub>
+                      <m:r>
+                        <w:rPr>
+                          <w:rFonts w:ascii="Cambria Math" w:eastAsiaTheme="minorEastAsia" w:hAnsi="Cambria Math"/>
+                        </w:rPr>
+                        <m:t>object</m:t>
+                      </m:r>
+                    </m:sub>
+                  </m:sSub>
+                  <m:r>
+                    <w:rPr>
+                      <w:rFonts w:eastAsiaTheme="minorEastAsia"/>
+                    </w:rPr>
+                    <m:t>@</m:t>
+                  </m:r>
+                  <m:r>
+                    <w:rPr>
+                      <w:rFonts w:ascii="Cambria Math" w:eastAsiaTheme="minorEastAsia" w:hAnsi="Cambria Math"/>
+                    </w:rPr>
+                    <m:t>coords</m:t>
+                  </m:r>
+                  <m:d>
+                    <m:dPr>
+                      <m:begChr m:val="["/>
+                      <m:endChr m:val="]"/>
+                      <m:ctrlPr>
+                        <w:rPr>
+                          <w:rFonts w:ascii="Cambria Math" w:eastAsiaTheme="minorEastAsia" w:hAnsi="Cambria Math"/>
+                          <w:i/>
+                        </w:rPr>
+                      </m:ctrlPr>
+                    </m:dPr>
+                    <m:e>
+                      <m:r>
+                        <w:rPr>
+                          <w:rFonts w:ascii="Cambria Math" w:eastAsiaTheme="minorEastAsia" w:hAnsi="Cambria Math"/>
+                        </w:rPr>
+                        <m:t>,1</m:t>
+                      </m:r>
+                    </m:e>
+                  </m:d>
+                </m:e>
+              </m:d>
+            </m:e>
+          </m:func>
+          <m:r>
+            <w:rPr>
+              <w:rFonts w:ascii="Cambria Math" w:eastAsiaTheme="minorEastAsia" w:hAnsi="Cambria Math"/>
+            </w:rPr>
+            <m:t xml:space="preserve"> vs. </m:t>
+          </m:r>
+          <m:r>
+            <m:rPr>
+              <m:sty m:val="p"/>
+            </m:rPr>
+            <w:rPr>
+              <w:rFonts w:ascii="Cambria Math" w:eastAsiaTheme="minorEastAsia" w:hAnsi="Cambria Math"/>
+            </w:rPr>
+            <m:t>m</m:t>
+          </m:r>
+          <m:r>
+            <m:rPr>
+              <m:sty m:val="p"/>
+            </m:rPr>
+            <w:rPr>
+              <w:rFonts w:ascii="Cambria Math" w:eastAsiaTheme="minorEastAsia" w:hAnsi="Cambria Math"/>
+            </w:rPr>
+            <m:t>ax</m:t>
+          </m:r>
+          <m:r>
+            <w:rPr>
+              <w:rFonts w:ascii="Cambria Math" w:eastAsiaTheme="minorEastAsia" w:hAnsi="Cambria Math"/>
+            </w:rPr>
+            <m:t>(st_coordinates(s</m:t>
+          </m:r>
+          <m:sSub>
+            <m:sSubPr>
+              <m:ctrlPr>
+                <w:rPr>
+                  <w:rFonts w:ascii="Cambria Math" w:eastAsiaTheme="minorEastAsia" w:hAnsi="Cambria Math"/>
+                  <w:i/>
+                </w:rPr>
+              </m:ctrlPr>
+            </m:sSubPr>
+            <m:e>
+              <m:r>
+                <w:rPr>
+                  <w:rFonts w:ascii="Cambria Math" w:eastAsiaTheme="minorEastAsia" w:hAnsi="Cambria Math"/>
+                </w:rPr>
+                <m:t>f</m:t>
+              </m:r>
+            </m:e>
+            <m:sub>
+              <m:r>
+                <w:rPr>
+                  <w:rFonts w:ascii="Cambria Math" w:eastAsiaTheme="minorEastAsia" w:hAnsi="Cambria Math"/>
+                </w:rPr>
+                <m:t>object</m:t>
+              </m:r>
+            </m:sub>
+          </m:sSub>
+          <m:r>
+            <w:rPr>
+              <w:rFonts w:ascii="Cambria Math" w:eastAsiaTheme="minorEastAsia" w:hAnsi="Cambria Math"/>
+            </w:rPr>
+            <m:t>)[,1])</m:t>
+          </m:r>
+        </m:oMath>
+      </m:oMathPara>
+    </w:p>
+    <w:p>
+      <w:pPr>
+        <w:rPr>
+          <w:rFonts w:eastAsiaTheme="minorEastAsia"/>
+        </w:rPr>
+      </w:pPr>
+      <m:oMathPara>
+        <m:oMath>
+          <m:func>
+            <m:funcPr>
+              <m:ctrlPr>
+                <w:rPr>
+                  <w:rFonts w:ascii="Cambria Math" w:eastAsiaTheme="minorEastAsia" w:hAnsi="Cambria Math"/>
+                  <w:i/>
+                </w:rPr>
+              </m:ctrlPr>
+            </m:funcPr>
+            <m:fName>
+              <m:r>
+                <m:rPr>
+                  <m:sty m:val="p"/>
+                </m:rPr>
+                <w:rPr>
+                  <w:rFonts w:ascii="Cambria Math" w:eastAsiaTheme="minorEastAsia" w:hAnsi="Cambria Math"/>
+                </w:rPr>
+                <m:t>min</m:t>
+              </m:r>
+            </m:fName>
+            <m:e>
+              <m:d>
+                <m:dPr>
+                  <m:ctrlPr>
+                    <w:rPr>
+                      <w:rFonts w:ascii="Cambria Math" w:eastAsiaTheme="minorEastAsia" w:hAnsi="Cambria Math"/>
+                      <w:i/>
+                    </w:rPr>
+                  </m:ctrlPr>
+                </m:dPr>
+                <m:e>
+                  <m:r>
+                    <w:rPr>
+                      <w:rFonts w:ascii="Cambria Math" w:eastAsiaTheme="minorEastAsia" w:hAnsi="Cambria Math"/>
+                    </w:rPr>
+                    <m:t>spdatafram</m:t>
+                  </m:r>
+                  <m:sSub>
+                    <m:sSubPr>
+                      <m:ctrlPr>
+                        <w:rPr>
+                          <w:rFonts w:ascii="Cambria Math" w:eastAsiaTheme="minorEastAsia" w:hAnsi="Cambria Math"/>
+                          <w:i/>
+                        </w:rPr>
+                      </m:ctrlPr>
+                    </m:sSubPr>
+                    <m:e>
+                      <m:r>
+                        <w:rPr>
+                          <w:rFonts w:ascii="Cambria Math" w:eastAsiaTheme="minorEastAsia" w:hAnsi="Cambria Math"/>
+                        </w:rPr>
+                        <m:t>e</m:t>
+                      </m:r>
+                    </m:e>
+                    <m:sub>
+                      <m:r>
+                        <w:rPr>
+                          <w:rFonts w:ascii="Cambria Math" w:eastAsiaTheme="minorEastAsia" w:hAnsi="Cambria Math"/>
+                        </w:rPr>
+                        <m:t>object</m:t>
+                      </m:r>
+                    </m:sub>
+                  </m:sSub>
+                  <m:r>
+                    <w:rPr>
+                      <w:rFonts w:eastAsiaTheme="minorEastAsia"/>
+                    </w:rPr>
+                    <m:t>@</m:t>
+                  </m:r>
+                  <m:r>
+                    <w:rPr>
+                      <w:rFonts w:ascii="Cambria Math" w:eastAsiaTheme="minorEastAsia" w:hAnsi="Cambria Math"/>
+                    </w:rPr>
+                    <m:t>coords</m:t>
+                  </m:r>
+                  <m:d>
+                    <m:dPr>
+                      <m:begChr m:val="["/>
+                      <m:endChr m:val="]"/>
+                      <m:ctrlPr>
+                        <w:rPr>
+                          <w:rFonts w:ascii="Cambria Math" w:eastAsiaTheme="minorEastAsia" w:hAnsi="Cambria Math"/>
+                          <w:i/>
+                        </w:rPr>
+                      </m:ctrlPr>
+                    </m:dPr>
+                    <m:e>
+                      <m:r>
+                        <w:rPr>
+                          <w:rFonts w:ascii="Cambria Math" w:eastAsiaTheme="minorEastAsia" w:hAnsi="Cambria Math"/>
+                        </w:rPr>
+                        <m:t>,</m:t>
+                      </m:r>
+                      <m:r>
+                        <w:rPr>
+                          <w:rFonts w:ascii="Cambria Math" w:eastAsiaTheme="minorEastAsia" w:hAnsi="Cambria Math"/>
+                        </w:rPr>
+                        <m:t>2</m:t>
+                      </m:r>
+                    </m:e>
+                  </m:d>
+                </m:e>
+              </m:d>
+            </m:e>
+          </m:func>
+          <m:r>
+            <w:rPr>
+              <w:rFonts w:ascii="Cambria Math" w:eastAsiaTheme="minorEastAsia" w:hAnsi="Cambria Math"/>
+            </w:rPr>
+            <m:t xml:space="preserve"> vs. </m:t>
+          </m:r>
+          <m:r>
+            <m:rPr>
+              <m:sty m:val="p"/>
+            </m:rPr>
+            <w:rPr>
+              <w:rFonts w:ascii="Cambria Math" w:eastAsiaTheme="minorEastAsia" w:hAnsi="Cambria Math"/>
+            </w:rPr>
+            <m:t>min</m:t>
+          </m:r>
+          <m:r>
+            <w:rPr>
+              <w:rFonts w:ascii="Cambria Math" w:eastAsiaTheme="minorEastAsia" w:hAnsi="Cambria Math"/>
+            </w:rPr>
+            <m:t>(st_coordinates(s</m:t>
+          </m:r>
+          <m:sSub>
+            <m:sSubPr>
+              <m:ctrlPr>
+                <w:rPr>
+                  <w:rFonts w:ascii="Cambria Math" w:eastAsiaTheme="minorEastAsia" w:hAnsi="Cambria Math"/>
+                  <w:i/>
+                </w:rPr>
+              </m:ctrlPr>
+            </m:sSubPr>
+            <m:e>
+              <m:r>
+                <w:rPr>
+                  <w:rFonts w:ascii="Cambria Math" w:eastAsiaTheme="minorEastAsia" w:hAnsi="Cambria Math"/>
+                </w:rPr>
+                <m:t>f</m:t>
+              </m:r>
+            </m:e>
+            <m:sub>
+              <m:r>
+                <w:rPr>
+                  <w:rFonts w:ascii="Cambria Math" w:eastAsiaTheme="minorEastAsia" w:hAnsi="Cambria Math"/>
+                </w:rPr>
+                <m:t>object</m:t>
+              </m:r>
+            </m:sub>
+          </m:sSub>
+          <m:r>
+            <w:rPr>
+              <w:rFonts w:ascii="Cambria Math" w:eastAsiaTheme="minorEastAsia" w:hAnsi="Cambria Math"/>
+            </w:rPr>
+            <m:t>)[,</m:t>
+          </m:r>
+          <m:r>
+            <w:rPr>
+              <w:rFonts w:ascii="Cambria Math" w:eastAsiaTheme="minorEastAsia" w:hAnsi="Cambria Math"/>
+            </w:rPr>
+            <m:t>2</m:t>
+          </m:r>
+          <m:r>
+            <w:rPr>
+              <w:rFonts w:ascii="Cambria Math" w:eastAsiaTheme="minorEastAsia" w:hAnsi="Cambria Math"/>
+            </w:rPr>
+            <m:t>])</m:t>
+          </m:r>
+        </m:oMath>
+      </m:oMathPara>
+    </w:p>
+    <w:p>
+      <w:pPr>
+        <w:rPr>
+          <w:rFonts w:eastAsiaTheme="minorEastAsia"/>
+        </w:rPr>
+      </w:pPr>
+      <m:oMathPara>
+        <m:oMath>
+          <m:func>
+            <m:funcPr>
+              <m:ctrlPr>
+                <w:rPr>
+                  <w:rFonts w:ascii="Cambria Math" w:eastAsiaTheme="minorEastAsia" w:hAnsi="Cambria Math"/>
+                  <w:i/>
+                </w:rPr>
+              </m:ctrlPr>
+            </m:funcPr>
+            <m:fName>
+              <m:r>
+                <m:rPr>
+                  <m:sty m:val="p"/>
+                </m:rPr>
+                <w:rPr>
+                  <w:rFonts w:ascii="Cambria Math" w:eastAsiaTheme="minorEastAsia" w:hAnsi="Cambria Math"/>
+                </w:rPr>
+                <m:t>max</m:t>
+              </m:r>
+            </m:fName>
+            <m:e>
+              <m:d>
+                <m:dPr>
+                  <m:ctrlPr>
+                    <w:rPr>
+                      <w:rFonts w:ascii="Cambria Math" w:eastAsiaTheme="minorEastAsia" w:hAnsi="Cambria Math"/>
+                      <w:i/>
+                    </w:rPr>
+                  </m:ctrlPr>
+                </m:dPr>
+                <m:e>
+                  <m:r>
+                    <w:rPr>
+                      <w:rFonts w:ascii="Cambria Math" w:eastAsiaTheme="minorEastAsia" w:hAnsi="Cambria Math"/>
+                    </w:rPr>
+                    <m:t>spdatafram</m:t>
+                  </m:r>
+                  <m:sSub>
+                    <m:sSubPr>
+                      <m:ctrlPr>
+                        <w:rPr>
+                          <w:rFonts w:ascii="Cambria Math" w:eastAsiaTheme="minorEastAsia" w:hAnsi="Cambria Math"/>
+                          <w:i/>
+                        </w:rPr>
+                      </m:ctrlPr>
+                    </m:sSubPr>
+                    <m:e>
+                      <m:r>
+                        <w:rPr>
+                          <w:rFonts w:ascii="Cambria Math" w:eastAsiaTheme="minorEastAsia" w:hAnsi="Cambria Math"/>
+                        </w:rPr>
+                        <m:t>e</m:t>
+                      </m:r>
+                    </m:e>
+                    <m:sub>
+                      <m:r>
+                        <w:rPr>
+                          <w:rFonts w:ascii="Cambria Math" w:eastAsiaTheme="minorEastAsia" w:hAnsi="Cambria Math"/>
+                        </w:rPr>
+                        <m:t>object</m:t>
+                      </m:r>
+                    </m:sub>
+                  </m:sSub>
+                  <m:r>
+                    <w:rPr>
+                      <w:rFonts w:eastAsiaTheme="minorEastAsia"/>
+                    </w:rPr>
+                    <m:t>@</m:t>
+                  </m:r>
+                  <m:r>
+                    <w:rPr>
+                      <w:rFonts w:ascii="Cambria Math" w:eastAsiaTheme="minorEastAsia" w:hAnsi="Cambria Math"/>
+                    </w:rPr>
+                    <m:t>coords</m:t>
+                  </m:r>
+                  <m:d>
+                    <m:dPr>
+                      <m:begChr m:val="["/>
+                      <m:endChr m:val="]"/>
+                      <m:ctrlPr>
+                        <w:rPr>
+                          <w:rFonts w:ascii="Cambria Math" w:eastAsiaTheme="minorEastAsia" w:hAnsi="Cambria Math"/>
+                          <w:i/>
+                        </w:rPr>
+                      </m:ctrlPr>
+                    </m:dPr>
+                    <m:e>
+                      <m:r>
+                        <w:rPr>
+                          <w:rFonts w:ascii="Cambria Math" w:eastAsiaTheme="minorEastAsia" w:hAnsi="Cambria Math"/>
+                        </w:rPr>
+                        <m:t>,</m:t>
+                      </m:r>
+                      <m:r>
+                        <w:rPr>
+                          <w:rFonts w:ascii="Cambria Math" w:eastAsiaTheme="minorEastAsia" w:hAnsi="Cambria Math"/>
+                        </w:rPr>
+                        <m:t>2</m:t>
+                      </m:r>
+                    </m:e>
+                  </m:d>
+                </m:e>
+              </m:d>
+            </m:e>
+          </m:func>
+          <m:r>
+            <w:rPr>
+              <w:rFonts w:ascii="Cambria Math" w:eastAsiaTheme="minorEastAsia" w:hAnsi="Cambria Math"/>
+            </w:rPr>
+            <m:t xml:space="preserve"> vs. </m:t>
+          </m:r>
+          <m:r>
+            <m:rPr>
+              <m:sty m:val="p"/>
+            </m:rPr>
+            <w:rPr>
+              <w:rFonts w:ascii="Cambria Math" w:eastAsiaTheme="minorEastAsia" w:hAnsi="Cambria Math"/>
+            </w:rPr>
+            <m:t>max</m:t>
+          </m:r>
+          <m:r>
+            <w:rPr>
+              <w:rFonts w:ascii="Cambria Math" w:eastAsiaTheme="minorEastAsia" w:hAnsi="Cambria Math"/>
+            </w:rPr>
+            <m:t>(st_coordinates(s</m:t>
+          </m:r>
+          <m:sSub>
+            <m:sSubPr>
+              <m:ctrlPr>
+                <w:rPr>
+                  <w:rFonts w:ascii="Cambria Math" w:eastAsiaTheme="minorEastAsia" w:hAnsi="Cambria Math"/>
+                  <w:i/>
+                </w:rPr>
+              </m:ctrlPr>
+            </m:sSubPr>
+            <m:e>
+              <m:r>
+                <w:rPr>
+                  <w:rFonts w:ascii="Cambria Math" w:eastAsiaTheme="minorEastAsia" w:hAnsi="Cambria Math"/>
+                </w:rPr>
+                <m:t>f</m:t>
+              </m:r>
+            </m:e>
+            <m:sub>
+              <m:r>
+                <w:rPr>
+                  <w:rFonts w:ascii="Cambria Math" w:eastAsiaTheme="minorEastAsia" w:hAnsi="Cambria Math"/>
+                </w:rPr>
+                <m:t>object</m:t>
+              </m:r>
+            </m:sub>
+          </m:sSub>
+          <m:r>
+            <w:rPr>
+              <w:rFonts w:ascii="Cambria Math" w:eastAsiaTheme="minorEastAsia" w:hAnsi="Cambria Math"/>
+            </w:rPr>
+            <m:t>)[,</m:t>
+          </m:r>
+          <m:r>
+            <w:rPr>
+              <w:rFonts w:ascii="Cambria Math" w:eastAsiaTheme="minorEastAsia" w:hAnsi="Cambria Math"/>
+            </w:rPr>
+            <m:t>2</m:t>
+          </m:r>
+          <m:r>
+            <w:rPr>
+              <w:rFonts w:ascii="Cambria Math" w:eastAsiaTheme="minorEastAsia" w:hAnsi="Cambria Math"/>
+            </w:rPr>
+            <m:t>])</m:t>
+          </m:r>
+        </m:oMath>
+      </m:oMathPara>
+    </w:p>
+    <w:p>
+      <w:pPr>
+        <w:rPr>
+          <w:rFonts w:eastAsiaTheme="minorEastAsia"/>
+        </w:rPr>
+      </w:pPr>
+    </w:p>
+    <w:p>
+      <w:pPr>
+        <w:rPr>
+          <w:rFonts w:eastAsiaTheme="minorEastAsia"/>
+        </w:rPr>
+      </w:pPr>
+    </w:p>
+    <w:p>
+      <w:pPr>
+        <w:rPr>
+          <w:rFonts w:eastAsiaTheme="minorEastAsia"/>
+        </w:rPr>
+      </w:pPr>
+    </w:p>
+    <w:p>
+      <w:r>
+        <w:t>Packages Removed</w:t>
+      </w:r>
+    </w:p>
+    <w:p>
+      <w:r>
+        <w:tab/>
+        <w:t xml:space="preserve">This section is a lot simpler, there were quite a few packages that had to be removed other than sp or raster directly. </w:t>
+      </w:r>
+      <w:r>
+        <w:t>This is due to the nature of R, where packages are often intertwined or dependent on many other existing packages. This highlights an underlying problem of R where if one key package suddenly loses support, it can affect many other packages.</w:t>
       </w:r>
     </w:p>
     <w:p/>
@@ -1272,6 +2552,16 @@
     <w:uiPriority w:val="99"/>
     <w:rsid w:val="00983A81"/>
   </w:style>
+  <w:style w:type="character" w:styleId="PlaceholderText">
+    <w:name w:val="Placeholder Text"/>
+    <w:basedOn w:val="DefaultParagraphFont"/>
+    <w:uiPriority w:val="99"/>
+    <w:semiHidden/>
+    <w:rsid w:val="005263BA"/>
+    <w:rPr>
+      <w:color w:val="666666"/>
+    </w:rPr>
+  </w:style>
 </w:styles>
 </file>
 

</xml_diff>